<commit_message>
Fixed the input boxes. Getting closer to adjusting the docx files.
</commit_message>
<xml_diff>
--- a/CoverLetter.docx
+++ b/CoverLetter.docx
@@ -7,7 +7,7 @@
         <w:pStyle w:val="Heading1"/>
       </w:pPr>
       <w:r>
-        <w:t xml:space="preserve"/>
+        <w:t xml:space="preserve">Ethan </w:t>
       </w:r>
     </w:p>
     <w:p>
@@ -15,7 +15,7 @@
         <w:pStyle w:val="NoSpacing"/>
       </w:pPr>
       <w:r>
-        <w:t/>
+        <w:t>Coquitlam BC</w:t>
       </w:r>
     </w:p>
     <w:p>
@@ -23,7 +23,7 @@
         <w:pStyle w:val="NoSpacing"/>
       </w:pPr>
       <w:r>
-        <w:t xml:space="preserve"/>
+        <w:t xml:space="preserve">Cell: numbernumber</w:t>
       </w:r>
       <w:r>
         <w:t>number</w:t>
@@ -39,7 +39,7 @@
         <w:spacing w:after="0" w:line="240" w:lineRule="auto"/>
       </w:pPr>
       <w:r>
-        <w:t/>
+        <w:t>Sep 26 2025</w:t>
       </w:r>
     </w:p>
     <w:p>
@@ -52,7 +52,7 @@
         <w:pStyle w:val="NoSpacing"/>
       </w:pPr>
       <w:r>
-        <w:t/>
+        <w:t>Name</w:t>
       </w:r>
     </w:p>
     <w:p>
@@ -60,7 +60,7 @@
         <w:pStyle w:val="NoSpacing"/>
       </w:pPr>
       <w:r>
-        <w:t/>
+        <w:t>[Company Address]</w:t>
       </w:r>
     </w:p>
     <w:p>
@@ -68,7 +68,7 @@
         <w:pStyle w:val="NoSpacing"/>
       </w:pPr>
       <w:r>
-        <w:t/>
+        <w:t>[Company City], [Company Province/State]</w:t>
       </w:r>
     </w:p>
     <w:p>
@@ -76,7 +76,7 @@
         <w:pStyle w:val="NoSpacing"/>
       </w:pPr>
       <w:r>
-        <w:t/>
+        <w:t>[Company Postal Address]</w:t>
       </w:r>
     </w:p>
     <w:p>
@@ -94,7 +94,7 @@
         <w:pStyle w:val="NoSpacing"/>
       </w:pPr>
       <w:r>
-        <w:t>me]:</w:t>
+        <w:t>Dear[Recruitment Officer] at Name:[Recruitment Officer] at Name:</w:t>
       </w:r>
       <w:r>
         <w:t xml:space="preserve"/>
@@ -114,7 +114,7 @@
     </w:p>
     <w:p>
       <w:r>
-        <w:t/>
+        <w:t>[Position] at Name. at Name.</w:t>
       </w:r>
       <w:r>
         <w:t xml:space="preserve"> at </w:t>
@@ -128,7 +128,7 @@
     </w:p>
     <w:p>
       <w:r>
-        <w:t xml:space="preserve">uction</w:t>
+        <w:t xml:space="preserve">Yea yea, this is an introductionyea, this is an introduction</w:t>
       </w:r>
       <w:proofErr w:type="spellStart"/>
       <w:r>
@@ -146,7 +146,7 @@
     </w:p>
     <w:p>
       <w:r>
-        <w:t>duction, hire me, please. Please hire me.</w:t>
+        <w:t>After looking at the introduction, hire me, please. Please hire me.</w:t>
       </w:r>
     </w:p>
     <w:p>
@@ -156,7 +156,7 @@
     </w:p>
     <w:p>
       <w:r>
-        <w:t/>
+        <w:t>You should hire me already</w:t>
       </w:r>
     </w:p>
     <w:p>
@@ -166,7 +166,7 @@
     </w:p>
     <w:p>
       <w:r>
-        <w:t xml:space="preserve">agraph, but Im lazy.</w:t>
+        <w:t xml:space="preserve">This will be the third paragraph, but Im lazy.Im lazy.</w:t>
       </w:r>
       <w:proofErr w:type="spellStart"/>
       <w:r>
@@ -184,13 +184,13 @@
     </w:p>
     <w:p>
       <w:r>
-        <w:t/>
+        <w:t>A fourth paragraph?????</w:t>
       </w:r>
     </w:p>
     <w:p/>
     <w:p>
       <w:r>
-        <w:t xml:space="preserve">sion</w:t>
+        <w:t xml:space="preserve">Yea yea, this is an conclusionyea, this is an conclusion</w:t>
       </w:r>
       <w:proofErr w:type="spellStart"/>
       <w:r>
@@ -206,7 +206,7 @@
         <w:pStyle w:val="NoSpacing"/>
       </w:pPr>
       <w:r>
-        <w:t xml:space="preserve"/>
+        <w:t xml:space="preserve">Best Regards, </w:t>
       </w:r>
     </w:p>
     <w:p>
@@ -214,7 +214,7 @@
         <w:pStyle w:val="NoSpacing"/>
       </w:pPr>
       <w:r>
-        <w:t/>
+        <w:t>Ethan</w:t>
       </w:r>
     </w:p>
     <w:p/>

</xml_diff>